<commit_message>
Finalizando LABS - RA01
</commit_message>
<xml_diff>
--- a/LABS - RA01/LABS - RA01.docx
+++ b/LABS - RA01/LABS - RA01.docx
@@ -29,21 +29,7 @@
         <w:rPr>
           <w:rFonts w:asciiTheme="majorHAnsi" w:hAnsiTheme="majorHAnsi"/>
         </w:rPr>
-        <w:t xml:space="preserve">Richard </w:t>
-      </w:r>
-      <w:proofErr w:type="spellStart"/>
-      <w:r>
-        <w:rPr>
-          <w:rFonts w:asciiTheme="majorHAnsi" w:hAnsiTheme="majorHAnsi"/>
-        </w:rPr>
-        <w:t>Mickaell</w:t>
-      </w:r>
-      <w:proofErr w:type="spellEnd"/>
-      <w:r>
-        <w:rPr>
-          <w:rFonts w:asciiTheme="majorHAnsi" w:hAnsiTheme="majorHAnsi"/>
-        </w:rPr>
-        <w:t xml:space="preserve"> Santos Nascimento</w:t>
+        <w:t>Richard Mickaell Santos Nascimento</w:t>
       </w:r>
     </w:p>
     <w:p>
@@ -2132,6 +2118,144 @@
           <w:rFonts w:asciiTheme="majorHAnsi" w:hAnsiTheme="majorHAnsi"/>
         </w:rPr>
       </w:pPr>
+      <w:r>
+        <w:rPr>
+          <w:rFonts w:asciiTheme="majorHAnsi" w:hAnsiTheme="majorHAnsi"/>
+        </w:rPr>
+        <w:t>Conceitual:</w:t>
+      </w:r>
+    </w:p>
+    <w:p>
+      <w:pPr>
+        <w:spacing w:before="240" w:after="0" w:line="276" w:lineRule="auto"/>
+        <w:jc w:val="both"/>
+        <w:rPr>
+          <w:rFonts w:asciiTheme="majorHAnsi" w:hAnsiTheme="majorHAnsi"/>
+        </w:rPr>
+      </w:pPr>
+      <w:r>
+        <w:rPr>
+          <w:rFonts w:asciiTheme="majorHAnsi" w:hAnsiTheme="majorHAnsi"/>
+        </w:rPr>
+        <w:lastRenderedPageBreak/>
+        <w:drawing>
+          <wp:inline distT="0" distB="0" distL="0" distR="0" wp14:anchorId="2C38DC0C" wp14:editId="378A651A">
+            <wp:extent cx="2339982" cy="3460089"/>
+            <wp:effectExtent l="0" t="0" r="3175" b="7620"/>
+            <wp:docPr id="1601156350" name="Imagem 1" descr="Diagrama&#10;&#10;Descrição gerada automaticamente"/>
+            <wp:cNvGraphicFramePr>
+              <a:graphicFrameLocks xmlns:a="http://schemas.openxmlformats.org/drawingml/2006/main" noChangeAspect="1"/>
+            </wp:cNvGraphicFramePr>
+            <a:graphic xmlns:a="http://schemas.openxmlformats.org/drawingml/2006/main">
+              <a:graphicData uri="http://schemas.openxmlformats.org/drawingml/2006/picture">
+                <pic:pic xmlns:pic="http://schemas.openxmlformats.org/drawingml/2006/picture">
+                  <pic:nvPicPr>
+                    <pic:cNvPr id="1601156350" name="Imagem 1" descr="Diagrama&#10;&#10;Descrição gerada automaticamente"/>
+                    <pic:cNvPicPr/>
+                  </pic:nvPicPr>
+                  <pic:blipFill>
+                    <a:blip r:embed="rId13"/>
+                    <a:stretch>
+                      <a:fillRect/>
+                    </a:stretch>
+                  </pic:blipFill>
+                  <pic:spPr>
+                    <a:xfrm>
+                      <a:off x="0" y="0"/>
+                      <a:ext cx="2343344" cy="3465061"/>
+                    </a:xfrm>
+                    <a:prstGeom prst="rect">
+                      <a:avLst/>
+                    </a:prstGeom>
+                  </pic:spPr>
+                </pic:pic>
+              </a:graphicData>
+            </a:graphic>
+          </wp:inline>
+        </w:drawing>
+      </w:r>
+    </w:p>
+    <w:p>
+      <w:pPr>
+        <w:spacing w:before="240" w:after="0" w:line="276" w:lineRule="auto"/>
+        <w:jc w:val="both"/>
+        <w:rPr>
+          <w:rFonts w:asciiTheme="majorHAnsi" w:hAnsiTheme="majorHAnsi"/>
+        </w:rPr>
+      </w:pPr>
+    </w:p>
+    <w:p>
+      <w:pPr>
+        <w:spacing w:before="240" w:after="0" w:line="276" w:lineRule="auto"/>
+        <w:jc w:val="both"/>
+        <w:rPr>
+          <w:rFonts w:asciiTheme="majorHAnsi" w:hAnsiTheme="majorHAnsi"/>
+        </w:rPr>
+      </w:pPr>
+      <w:r>
+        <w:rPr>
+          <w:rFonts w:asciiTheme="majorHAnsi" w:hAnsiTheme="majorHAnsi"/>
+        </w:rPr>
+        <w:t xml:space="preserve">Lógico: </w:t>
+      </w:r>
+    </w:p>
+    <w:p>
+      <w:pPr>
+        <w:spacing w:before="240" w:after="0" w:line="276" w:lineRule="auto"/>
+        <w:jc w:val="both"/>
+        <w:rPr>
+          <w:rFonts w:asciiTheme="majorHAnsi" w:hAnsiTheme="majorHAnsi"/>
+        </w:rPr>
+      </w:pPr>
+      <w:r>
+        <w:rPr>
+          <w:rFonts w:asciiTheme="majorHAnsi" w:hAnsiTheme="majorHAnsi"/>
+        </w:rPr>
+        <w:drawing>
+          <wp:inline distT="0" distB="0" distL="0" distR="0" wp14:anchorId="61046FB2" wp14:editId="1A19A67E">
+            <wp:extent cx="3025649" cy="3211372"/>
+            <wp:effectExtent l="0" t="0" r="3810" b="8255"/>
+            <wp:docPr id="649666853" name="Imagem 1"/>
+            <wp:cNvGraphicFramePr>
+              <a:graphicFrameLocks xmlns:a="http://schemas.openxmlformats.org/drawingml/2006/main" noChangeAspect="1"/>
+            </wp:cNvGraphicFramePr>
+            <a:graphic xmlns:a="http://schemas.openxmlformats.org/drawingml/2006/main">
+              <a:graphicData uri="http://schemas.openxmlformats.org/drawingml/2006/picture">
+                <pic:pic xmlns:pic="http://schemas.openxmlformats.org/drawingml/2006/picture">
+                  <pic:nvPicPr>
+                    <pic:cNvPr id="649666853" name=""/>
+                    <pic:cNvPicPr/>
+                  </pic:nvPicPr>
+                  <pic:blipFill>
+                    <a:blip r:embed="rId14"/>
+                    <a:stretch>
+                      <a:fillRect/>
+                    </a:stretch>
+                  </pic:blipFill>
+                  <pic:spPr>
+                    <a:xfrm>
+                      <a:off x="0" y="0"/>
+                      <a:ext cx="3029267" cy="3215212"/>
+                    </a:xfrm>
+                    <a:prstGeom prst="rect">
+                      <a:avLst/>
+                    </a:prstGeom>
+                  </pic:spPr>
+                </pic:pic>
+              </a:graphicData>
+            </a:graphic>
+          </wp:inline>
+        </w:drawing>
+      </w:r>
+    </w:p>
+    <w:p>
+      <w:pPr>
+        <w:spacing w:before="240" w:after="0" w:line="276" w:lineRule="auto"/>
+        <w:jc w:val="both"/>
+        <w:rPr>
+          <w:rFonts w:asciiTheme="majorHAnsi" w:hAnsiTheme="majorHAnsi"/>
+        </w:rPr>
+      </w:pPr>
     </w:p>
     <w:p>
       <w:pPr>
@@ -2175,6 +2299,7 @@
         <w:rPr>
           <w:rFonts w:asciiTheme="majorHAnsi" w:hAnsiTheme="majorHAnsi"/>
         </w:rPr>
+        <w:lastRenderedPageBreak/>
         <w:t xml:space="preserve">Os dois últimos comandos, no primeiro eu troquei </w:t>
       </w:r>
       <w:r>
@@ -2224,7 +2349,6 @@
           <w:rFonts w:asciiTheme="majorHAnsi" w:hAnsiTheme="majorHAnsi"/>
           <w:noProof/>
         </w:rPr>
-        <w:lastRenderedPageBreak/>
         <w:drawing>
           <wp:inline distT="0" distB="0" distL="0" distR="0" wp14:anchorId="3E97ECB0" wp14:editId="4B4372AE">
             <wp:extent cx="3172268" cy="1228896"/>
@@ -2241,7 +2365,7 @@
                     <pic:cNvPicPr/>
                   </pic:nvPicPr>
                   <pic:blipFill>
-                    <a:blip r:embed="rId13"/>
+                    <a:blip r:embed="rId15"/>
                     <a:stretch>
                       <a:fillRect/>
                     </a:stretch>
@@ -2291,7 +2415,7 @@
                     <pic:cNvPicPr/>
                   </pic:nvPicPr>
                   <pic:blipFill>
-                    <a:blip r:embed="rId14"/>
+                    <a:blip r:embed="rId16"/>
                     <a:stretch>
                       <a:fillRect/>
                     </a:stretch>
@@ -2341,7 +2465,7 @@
                     <pic:cNvPicPr/>
                   </pic:nvPicPr>
                   <pic:blipFill>
-                    <a:blip r:embed="rId15"/>
+                    <a:blip r:embed="rId17"/>
                     <a:stretch>
                       <a:fillRect/>
                     </a:stretch>
@@ -2476,6 +2600,7 @@
         <w:rPr>
           <w:rFonts w:asciiTheme="majorHAnsi" w:hAnsiTheme="majorHAnsi"/>
         </w:rPr>
+        <w:lastRenderedPageBreak/>
         <w:t>Mostras todas</w:t>
       </w:r>
       <w:r>
@@ -2504,7 +2629,6 @@
           <w:rFonts w:asciiTheme="majorHAnsi" w:hAnsiTheme="majorHAnsi"/>
           <w:noProof/>
         </w:rPr>
-        <w:lastRenderedPageBreak/>
         <w:drawing>
           <wp:inline distT="0" distB="0" distL="0" distR="0" wp14:anchorId="60DA9A15" wp14:editId="4B07C032">
             <wp:extent cx="5400040" cy="4370705"/>
@@ -2521,7 +2645,7 @@
                     <pic:cNvPicPr/>
                   </pic:nvPicPr>
                   <pic:blipFill>
-                    <a:blip r:embed="rId16"/>
+                    <a:blip r:embed="rId18"/>
                     <a:stretch>
                       <a:fillRect/>
                     </a:stretch>
@@ -2598,7 +2722,7 @@
                     <pic:cNvPicPr/>
                   </pic:nvPicPr>
                   <pic:blipFill>
-                    <a:blip r:embed="rId17"/>
+                    <a:blip r:embed="rId19"/>
                     <a:stretch>
                       <a:fillRect/>
                     </a:stretch>
@@ -2663,7 +2787,7 @@
                     <pic:cNvPicPr/>
                   </pic:nvPicPr>
                   <pic:blipFill>
-                    <a:blip r:embed="rId18"/>
+                    <a:blip r:embed="rId20"/>
                     <a:stretch>
                       <a:fillRect/>
                     </a:stretch>
@@ -2729,7 +2853,7 @@
                     <pic:cNvPicPr/>
                   </pic:nvPicPr>
                   <pic:blipFill>
-                    <a:blip r:embed="rId19"/>
+                    <a:blip r:embed="rId21"/>
                     <a:stretch>
                       <a:fillRect/>
                     </a:stretch>
@@ -2800,7 +2924,7 @@
                     <pic:cNvPicPr/>
                   </pic:nvPicPr>
                   <pic:blipFill>
-                    <a:blip r:embed="rId20"/>
+                    <a:blip r:embed="rId22"/>
                     <a:stretch>
                       <a:fillRect/>
                     </a:stretch>
@@ -2895,7 +3019,7 @@
                     <pic:cNvPicPr/>
                   </pic:nvPicPr>
                   <pic:blipFill>
-                    <a:blip r:embed="rId21"/>
+                    <a:blip r:embed="rId23"/>
                     <a:stretch>
                       <a:fillRect/>
                     </a:stretch>
@@ -3027,7 +3151,7 @@
                     <pic:cNvPicPr/>
                   </pic:nvPicPr>
                   <pic:blipFill>
-                    <a:blip r:embed="rId22"/>
+                    <a:blip r:embed="rId24"/>
                     <a:stretch>
                       <a:fillRect/>
                     </a:stretch>
@@ -3508,7 +3632,7 @@
                     <pic:cNvPicPr/>
                   </pic:nvPicPr>
                   <pic:blipFill>
-                    <a:blip r:embed="rId23"/>
+                    <a:blip r:embed="rId25"/>
                     <a:stretch>
                       <a:fillRect/>
                     </a:stretch>
@@ -3558,7 +3682,7 @@
                     <pic:cNvPicPr/>
                   </pic:nvPicPr>
                   <pic:blipFill>
-                    <a:blip r:embed="rId24"/>
+                    <a:blip r:embed="rId26"/>
                     <a:stretch>
                       <a:fillRect/>
                     </a:stretch>
@@ -3714,7 +3838,7 @@
                     <pic:cNvPicPr/>
                   </pic:nvPicPr>
                   <pic:blipFill>
-                    <a:blip r:embed="rId25"/>
+                    <a:blip r:embed="rId27"/>
                     <a:stretch>
                       <a:fillRect/>
                     </a:stretch>
@@ -3764,7 +3888,7 @@
                     <pic:cNvPicPr/>
                   </pic:nvPicPr>
                   <pic:blipFill>
-                    <a:blip r:embed="rId25"/>
+                    <a:blip r:embed="rId27"/>
                     <a:stretch>
                       <a:fillRect/>
                     </a:stretch>
@@ -3914,7 +4038,7 @@
                     <pic:cNvPicPr/>
                   </pic:nvPicPr>
                   <pic:blipFill>
-                    <a:blip r:embed="rId26"/>
+                    <a:blip r:embed="rId28"/>
                     <a:stretch>
                       <a:fillRect/>
                     </a:stretch>
@@ -4081,7 +4205,7 @@
                     <pic:cNvPicPr/>
                   </pic:nvPicPr>
                   <pic:blipFill>
-                    <a:blip r:embed="rId27"/>
+                    <a:blip r:embed="rId29"/>
                     <a:stretch>
                       <a:fillRect/>
                     </a:stretch>
@@ -4231,7 +4355,7 @@
                     <pic:cNvPicPr/>
                   </pic:nvPicPr>
                   <pic:blipFill>
-                    <a:blip r:embed="rId28"/>
+                    <a:blip r:embed="rId30"/>
                     <a:stretch>
                       <a:fillRect/>
                     </a:stretch>
@@ -4435,7 +4559,7 @@
                     <pic:cNvPicPr/>
                   </pic:nvPicPr>
                   <pic:blipFill>
-                    <a:blip r:embed="rId29"/>
+                    <a:blip r:embed="rId31"/>
                     <a:stretch>
                       <a:fillRect/>
                     </a:stretch>
@@ -4485,7 +4609,7 @@
                     <pic:cNvPicPr/>
                   </pic:nvPicPr>
                   <pic:blipFill>
-                    <a:blip r:embed="rId30"/>
+                    <a:blip r:embed="rId32"/>
                     <a:stretch>
                       <a:fillRect/>
                     </a:stretch>
@@ -4676,7 +4800,7 @@
                     <pic:cNvPicPr/>
                   </pic:nvPicPr>
                   <pic:blipFill>
-                    <a:blip r:embed="rId31"/>
+                    <a:blip r:embed="rId33"/>
                     <a:stretch>
                       <a:fillRect/>
                     </a:stretch>
@@ -4727,7 +4851,7 @@
                     <pic:cNvPicPr/>
                   </pic:nvPicPr>
                   <pic:blipFill>
-                    <a:blip r:embed="rId31"/>
+                    <a:blip r:embed="rId33"/>
                     <a:stretch>
                       <a:fillRect/>
                     </a:stretch>
@@ -4787,30 +4911,8 @@
         <w:rPr>
           <w:rFonts w:asciiTheme="majorHAnsi" w:hAnsiTheme="majorHAnsi"/>
         </w:rPr>
-        <w:t xml:space="preserve">Um usa o </w:t>
-      </w:r>
-      <w:proofErr w:type="spellStart"/>
-      <w:r>
-        <w:rPr>
-          <w:rFonts w:asciiTheme="majorHAnsi" w:hAnsiTheme="majorHAnsi"/>
-        </w:rPr>
-        <w:t>not</w:t>
-      </w:r>
-      <w:proofErr w:type="spellEnd"/>
-      <w:r>
-        <w:rPr>
-          <w:rFonts w:asciiTheme="majorHAnsi" w:hAnsiTheme="majorHAnsi"/>
-        </w:rPr>
-        <w:t xml:space="preserve"> in e o outro o &lt;&gt; </w:t>
-      </w:r>
-      <w:proofErr w:type="spellStart"/>
-      <w:r>
-        <w:rPr>
-          <w:rFonts w:asciiTheme="majorHAnsi" w:hAnsiTheme="majorHAnsi"/>
-        </w:rPr>
-        <w:t>all</w:t>
-      </w:r>
-      <w:proofErr w:type="spellEnd"/>
+        <w:t>Um usa o not in e o outro o &lt;&gt; all</w:t>
+      </w:r>
       <w:r>
         <w:rPr>
           <w:rFonts w:asciiTheme="majorHAnsi" w:hAnsiTheme="majorHAnsi"/>
@@ -4916,7 +5018,7 @@
                     <pic:cNvPicPr/>
                   </pic:nvPicPr>
                   <pic:blipFill>
-                    <a:blip r:embed="rId32"/>
+                    <a:blip r:embed="rId34"/>
                     <a:stretch>
                       <a:fillRect/>
                     </a:stretch>
@@ -4990,19 +5092,11 @@
           <w:rFonts w:asciiTheme="majorHAnsi" w:hAnsiTheme="majorHAnsi"/>
         </w:rPr>
       </w:pPr>
-      <w:proofErr w:type="spellStart"/>
-      <w:r>
-        <w:rPr>
-          <w:rFonts w:asciiTheme="majorHAnsi" w:hAnsiTheme="majorHAnsi"/>
-        </w:rPr>
-        <w:t>Any</w:t>
-      </w:r>
-      <w:proofErr w:type="spellEnd"/>
-      <w:r>
-        <w:rPr>
-          <w:rFonts w:asciiTheme="majorHAnsi" w:hAnsiTheme="majorHAnsi"/>
-        </w:rPr>
-        <w:t xml:space="preserve"> permite comparação com operadores diversos, enquanto in só verifica igualdade.</w:t>
+      <w:r>
+        <w:rPr>
+          <w:rFonts w:asciiTheme="majorHAnsi" w:hAnsiTheme="majorHAnsi"/>
+        </w:rPr>
+        <w:t>Any permite comparação com operadores diversos, enquanto in só verifica igualdade.</w:t>
       </w:r>
     </w:p>
     <w:p>
@@ -5158,7 +5252,7 @@
                     <pic:cNvPicPr/>
                   </pic:nvPicPr>
                   <pic:blipFill>
-                    <a:blip r:embed="rId33"/>
+                    <a:blip r:embed="rId35"/>
                     <a:stretch>
                       <a:fillRect/>
                     </a:stretch>
@@ -5281,21 +5375,7 @@
         <w:rPr>
           <w:rFonts w:asciiTheme="majorHAnsi" w:hAnsiTheme="majorHAnsi"/>
         </w:rPr>
-        <w:t xml:space="preserve">Algumas </w:t>
-      </w:r>
-      <w:proofErr w:type="spellStart"/>
-      <w:r>
-        <w:rPr>
-          <w:rFonts w:asciiTheme="majorHAnsi" w:hAnsiTheme="majorHAnsi"/>
-        </w:rPr>
-        <w:t>VIEWs</w:t>
-      </w:r>
-      <w:proofErr w:type="spellEnd"/>
-      <w:r>
-        <w:rPr>
-          <w:rFonts w:asciiTheme="majorHAnsi" w:hAnsiTheme="majorHAnsi"/>
-        </w:rPr>
-        <w:t xml:space="preserve"> não permitem atualizações diretas, limitando operações de inserção, atualização ou exclusão nos dados subjacentes.</w:t>
+        <w:t>Algumas VIEWs não permitem atualizações diretas, limitando operações de inserção, atualização ou exclusão nos dados subjacentes.</w:t>
       </w:r>
     </w:p>
     <w:p>
@@ -5367,7 +5447,7 @@
                     <pic:cNvPicPr/>
                   </pic:nvPicPr>
                   <pic:blipFill>
-                    <a:blip r:embed="rId34"/>
+                    <a:blip r:embed="rId36"/>
                     <a:stretch>
                       <a:fillRect/>
                     </a:stretch>
@@ -5417,7 +5497,7 @@
                     <pic:cNvPicPr/>
                   </pic:nvPicPr>
                   <pic:blipFill>
-                    <a:blip r:embed="rId35"/>
+                    <a:blip r:embed="rId37"/>
                     <a:stretch>
                       <a:fillRect/>
                     </a:stretch>
@@ -6208,6 +6288,7 @@
   <w:style w:type="character" w:default="1" w:styleId="Fontepargpadro">
     <w:name w:val="Default Paragraph Font"/>
     <w:uiPriority w:val="1"/>
+    <w:semiHidden/>
     <w:unhideWhenUsed/>
   </w:style>
   <w:style w:type="table" w:default="1" w:styleId="Tabelanormal">

</xml_diff>